<commit_message>
corrigido erros de português da documentação do portal de acesso
</commit_message>
<xml_diff>
--- a/documentação/modelagem/portal de acesso/documentação do portal de acesso.docx
+++ b/documentação/modelagem/portal de acesso/documentação do portal de acesso.docx
@@ -1340,7 +1340,14 @@
           <w:b/>
           <w:bCs/>
         </w:rPr>
-        <w:t xml:space="preserve"> 5</w:t>
+        <w:t xml:space="preserve"> </w:t>
+      </w:r>
+      <w:r>
+        <w:rPr>
+          <w:b/>
+          <w:bCs/>
+        </w:rPr>
+        <w:t>6</w:t>
       </w:r>
     </w:p>
     <w:p>
@@ -1378,8 +1385,17 @@
           <w:b/>
           <w:bCs/>
         </w:rPr>
-        <w:t>............................... 5</w:t>
-      </w:r>
+        <w:t xml:space="preserve">............................... </w:t>
+      </w:r>
+      <w:r>
+        <w:rPr>
+          <w:b/>
+          <w:bCs/>
+        </w:rPr>
+        <w:t>6</w:t>
+      </w:r>
+      <w:bookmarkStart w:id="0" w:name="_GoBack"/>
+      <w:bookmarkEnd w:id="0"/>
     </w:p>
     <w:p>
       <w:pPr>
@@ -2574,16 +2590,112 @@
     <w:p>
       <w:pPr>
         <w:jc w:val="both"/>
-        <w:rPr>
-          <w:b/>
-          <w:bCs/>
-        </w:rPr>
-      </w:pPr>
-      <w:r>
-        <w:rPr>
-          <w:b/>
-          <w:bCs/>
-        </w:rPr>
+      </w:pPr>
+    </w:p>
+    <w:p>
+      <w:pPr>
+        <w:jc w:val="both"/>
+      </w:pPr>
+    </w:p>
+    <w:p>
+      <w:pPr>
+        <w:jc w:val="both"/>
+      </w:pPr>
+    </w:p>
+    <w:p>
+      <w:pPr>
+        <w:jc w:val="both"/>
+      </w:pPr>
+    </w:p>
+    <w:p>
+      <w:pPr>
+        <w:jc w:val="both"/>
+      </w:pPr>
+    </w:p>
+    <w:p>
+      <w:pPr>
+        <w:jc w:val="both"/>
+      </w:pPr>
+    </w:p>
+    <w:p>
+      <w:pPr>
+        <w:jc w:val="both"/>
+      </w:pPr>
+    </w:p>
+    <w:p>
+      <w:pPr>
+        <w:jc w:val="both"/>
+      </w:pPr>
+    </w:p>
+    <w:p>
+      <w:pPr>
+        <w:jc w:val="both"/>
+      </w:pPr>
+    </w:p>
+    <w:p>
+      <w:pPr>
+        <w:jc w:val="both"/>
+      </w:pPr>
+    </w:p>
+    <w:p>
+      <w:pPr>
+        <w:jc w:val="both"/>
+      </w:pPr>
+    </w:p>
+    <w:p>
+      <w:pPr>
+        <w:jc w:val="both"/>
+      </w:pPr>
+    </w:p>
+    <w:p>
+      <w:pPr>
+        <w:jc w:val="both"/>
+      </w:pPr>
+    </w:p>
+    <w:p>
+      <w:pPr>
+        <w:jc w:val="both"/>
+      </w:pPr>
+    </w:p>
+    <w:p>
+      <w:pPr>
+        <w:jc w:val="both"/>
+      </w:pPr>
+    </w:p>
+    <w:p>
+      <w:pPr>
+        <w:jc w:val="both"/>
+      </w:pPr>
+    </w:p>
+    <w:p>
+      <w:pPr>
+        <w:jc w:val="both"/>
+      </w:pPr>
+    </w:p>
+    <w:p>
+      <w:pPr>
+        <w:jc w:val="both"/>
+      </w:pPr>
+    </w:p>
+    <w:p>
+      <w:pPr>
+        <w:jc w:val="both"/>
+      </w:pPr>
+    </w:p>
+    <w:p>
+      <w:pPr>
+        <w:jc w:val="both"/>
+        <w:rPr>
+          <w:b/>
+          <w:bCs/>
+        </w:rPr>
+      </w:pPr>
+      <w:r>
+        <w:rPr>
+          <w:b/>
+          <w:bCs/>
+        </w:rPr>
+        <w:lastRenderedPageBreak/>
         <w:t>3.2</w:t>
       </w:r>
       <w:r>
@@ -2846,7 +2958,175 @@
           <w:color w:val="222222"/>
           <w:shd w:val="clear" w:color="auto" w:fill="FFFFFF"/>
         </w:rPr>
-        <w:t xml:space="preserve"> tarefas durante o projeto para isso o kanban em sua estrutura é dividia em três quadros sendo o primeiro “o que</w:t>
+        <w:t xml:space="preserve"> tarefas durante o projeto</w:t>
+      </w:r>
+      <w:r>
+        <w:rPr>
+          <w:rFonts w:cs="Arial"/>
+          <w:color w:val="222222"/>
+          <w:shd w:val="clear" w:color="auto" w:fill="FFFFFF"/>
+        </w:rPr>
+        <w:t>,</w:t>
+      </w:r>
+      <w:r>
+        <w:rPr>
+          <w:rFonts w:cs="Arial"/>
+          <w:color w:val="222222"/>
+          <w:shd w:val="clear" w:color="auto" w:fill="FFFFFF"/>
+        </w:rPr>
+        <w:t xml:space="preserve"> para isso o kanban em sua estrutura é dividia em três quadros</w:t>
+      </w:r>
+      <w:r>
+        <w:rPr>
+          <w:rFonts w:cs="Arial"/>
+          <w:color w:val="222222"/>
+          <w:shd w:val="clear" w:color="auto" w:fill="FFFFFF"/>
+        </w:rPr>
+        <w:t xml:space="preserve"> em português </w:t>
+      </w:r>
+      <w:r>
+        <w:rPr>
+          <w:rFonts w:cs="Arial"/>
+          <w:color w:val="222222"/>
+          <w:shd w:val="clear" w:color="auto" w:fill="FFFFFF"/>
+        </w:rPr>
+        <w:t xml:space="preserve">por padrão </w:t>
+      </w:r>
+      <w:r>
+        <w:rPr>
+          <w:rFonts w:cs="Arial"/>
+          <w:color w:val="222222"/>
+          <w:shd w:val="clear" w:color="auto" w:fill="FFFFFF"/>
+        </w:rPr>
+        <w:t>que são “</w:t>
+      </w:r>
+      <w:r>
+        <w:rPr>
+          <w:rFonts w:cs="Arial"/>
+          <w:color w:val="222222"/>
+          <w:shd w:val="clear" w:color="auto" w:fill="FFFFFF"/>
+        </w:rPr>
+        <w:t>o que é para fazer</w:t>
+      </w:r>
+      <w:r>
+        <w:rPr>
+          <w:rFonts w:cs="Arial"/>
+          <w:color w:val="222222"/>
+          <w:shd w:val="clear" w:color="auto" w:fill="FFFFFF"/>
+        </w:rPr>
+        <w:t>”,”</w:t>
+      </w:r>
+      <w:r>
+        <w:rPr>
+          <w:rFonts w:cs="Arial"/>
+          <w:color w:val="222222"/>
+          <w:shd w:val="clear" w:color="auto" w:fill="FFFFFF"/>
+        </w:rPr>
+        <w:t xml:space="preserve"> </w:t>
+      </w:r>
+      <w:r>
+        <w:rPr>
+          <w:rFonts w:cs="Arial"/>
+          <w:color w:val="222222"/>
+          <w:shd w:val="clear" w:color="auto" w:fill="FFFFFF"/>
+        </w:rPr>
+        <w:t>Em processo</w:t>
+      </w:r>
+      <w:r>
+        <w:rPr>
+          <w:rFonts w:cs="Arial"/>
+          <w:color w:val="222222"/>
+          <w:shd w:val="clear" w:color="auto" w:fill="FFFFFF"/>
+        </w:rPr>
+        <w:t>” e o “completo”</w:t>
+      </w:r>
+      <w:r>
+        <w:rPr>
+          <w:rFonts w:cs="Arial"/>
+          <w:color w:val="222222"/>
+          <w:shd w:val="clear" w:color="auto" w:fill="FFFFFF"/>
+        </w:rPr>
+        <w:t xml:space="preserve"> ou mais</w:t>
+      </w:r>
+      <w:r>
+        <w:rPr>
+          <w:rFonts w:cs="Arial"/>
+          <w:color w:val="222222"/>
+          <w:shd w:val="clear" w:color="auto" w:fill="FFFFFF"/>
+        </w:rPr>
+        <w:t xml:space="preserve"> </w:t>
+      </w:r>
+      <w:r>
+        <w:rPr>
+          <w:rFonts w:cs="Arial"/>
+          <w:color w:val="222222"/>
+          <w:shd w:val="clear" w:color="auto" w:fill="FFFFFF"/>
+        </w:rPr>
+        <w:t>quadro</w:t>
+      </w:r>
+      <w:r>
+        <w:rPr>
+          <w:rFonts w:cs="Arial"/>
+          <w:color w:val="222222"/>
+          <w:shd w:val="clear" w:color="auto" w:fill="FFFFFF"/>
+        </w:rPr>
+        <w:t>,</w:t>
+      </w:r>
+      <w:r>
+        <w:rPr>
+          <w:rFonts w:cs="Arial"/>
+          <w:color w:val="222222"/>
+          <w:shd w:val="clear" w:color="auto" w:fill="FFFFFF"/>
+        </w:rPr>
+        <w:t xml:space="preserve"> no caso do sistema vai utilizar mais um quadro que é o”</w:t>
+      </w:r>
+      <w:r>
+        <w:rPr>
+          <w:rFonts w:cs="Arial"/>
+          <w:color w:val="222222"/>
+          <w:shd w:val="clear" w:color="auto" w:fill="FFFFFF"/>
+        </w:rPr>
+        <w:t xml:space="preserve"> </w:t>
+      </w:r>
+      <w:r>
+        <w:rPr>
+          <w:rFonts w:cs="Arial"/>
+          <w:color w:val="222222"/>
+          <w:shd w:val="clear" w:color="auto" w:fill="FFFFFF"/>
+        </w:rPr>
+        <w:t xml:space="preserve">o </w:t>
+      </w:r>
+      <w:r>
+        <w:rPr>
+          <w:rFonts w:cs="Arial"/>
+          <w:color w:val="222222"/>
+          <w:shd w:val="clear" w:color="auto" w:fill="FFFFFF"/>
+        </w:rPr>
+        <w:t>teste de Jasmine com Controllers e  Services</w:t>
+      </w:r>
+      <w:r>
+        <w:rPr>
+          <w:rFonts w:cs="Arial"/>
+          <w:color w:val="222222"/>
+          <w:shd w:val="clear" w:color="auto" w:fill="FFFFFF"/>
+        </w:rPr>
+        <w:t>”,</w:t>
+      </w:r>
+      <w:r>
+        <w:rPr>
+          <w:rFonts w:cs="Arial"/>
+          <w:color w:val="222222"/>
+          <w:shd w:val="clear" w:color="auto" w:fill="FFFFFF"/>
+        </w:rPr>
+        <w:t xml:space="preserve"> </w:t>
+      </w:r>
+      <w:r>
+        <w:rPr>
+          <w:rFonts w:cs="Arial"/>
+          <w:color w:val="222222"/>
+          <w:shd w:val="clear" w:color="auto" w:fill="FFFFFF"/>
+        </w:rPr>
+        <w:t>sendo o primeiro “o que</w:t>
       </w:r>
       <w:r>
         <w:rPr>
@@ -2894,15 +3174,63 @@
           <w:color w:val="222222"/>
           <w:shd w:val="clear" w:color="auto" w:fill="FFFFFF"/>
         </w:rPr>
-        <w:t xml:space="preserve">, o segundo ”Em processo” é aquele que a tarefa esta sendo desenvolvida durante o sistema de lista de </w:t>
-      </w:r>
-      <w:r>
-        <w:rPr>
-          <w:rFonts w:cs="Arial"/>
-          <w:color w:val="222222"/>
-          <w:shd w:val="clear" w:color="auto" w:fill="FFFFFF"/>
-        </w:rPr>
-        <w:t>presença, o terceiro é o “</w:t>
+        <w:t xml:space="preserve">, o segundo ”Em processo” é aquele que a tarefa </w:t>
+      </w:r>
+      <w:r>
+        <w:rPr>
+          <w:rFonts w:cs="Arial"/>
+          <w:color w:val="222222"/>
+          <w:shd w:val="clear" w:color="auto" w:fill="FFFFFF"/>
+        </w:rPr>
+        <w:t>está</w:t>
+      </w:r>
+      <w:r>
+        <w:rPr>
+          <w:rFonts w:cs="Arial"/>
+          <w:color w:val="222222"/>
+          <w:shd w:val="clear" w:color="auto" w:fill="FFFFFF"/>
+        </w:rPr>
+        <w:t xml:space="preserve"> sendo desenvolvida durante o sistema de lista de </w:t>
+      </w:r>
+      <w:r>
+        <w:rPr>
+          <w:rFonts w:cs="Arial"/>
+          <w:color w:val="222222"/>
+          <w:shd w:val="clear" w:color="auto" w:fill="FFFFFF"/>
+        </w:rPr>
+        <w:t xml:space="preserve">presença, o terceiro é </w:t>
+      </w:r>
+      <w:r>
+        <w:rPr>
+          <w:rFonts w:cs="Arial"/>
+          <w:color w:val="222222"/>
+          <w:shd w:val="clear" w:color="auto" w:fill="FFFFFF"/>
+        </w:rPr>
+        <w:t>n</w:t>
+      </w:r>
+      <w:r>
+        <w:rPr>
+          <w:rFonts w:cs="Arial"/>
+          <w:color w:val="222222"/>
+          <w:shd w:val="clear" w:color="auto" w:fill="FFFFFF"/>
+        </w:rPr>
+        <w:t xml:space="preserve">o “o </w:t>
+      </w:r>
+      <w:r>
+        <w:rPr>
+          <w:rFonts w:cs="Arial"/>
+          <w:color w:val="222222"/>
+          <w:shd w:val="clear" w:color="auto" w:fill="FFFFFF"/>
+        </w:rPr>
+        <w:t>teste de Jasmine com Controllers e  Services</w:t>
+      </w:r>
+      <w:r>
+        <w:rPr>
+          <w:rFonts w:cs="Arial"/>
+          <w:color w:val="222222"/>
+          <w:shd w:val="clear" w:color="auto" w:fill="FFFFFF"/>
+        </w:rPr>
+        <w:t>” é um teste de automatizada</w:t>
       </w:r>
       <w:r>
         <w:rPr>
@@ -2918,15 +3246,71 @@
           <w:color w:val="222222"/>
           <w:shd w:val="clear" w:color="auto" w:fill="FFFFFF"/>
         </w:rPr>
-        <w:t xml:space="preserve">o </w:t>
-      </w:r>
-      <w:r>
-        <w:rPr>
-          <w:rFonts w:cs="Arial"/>
-          <w:color w:val="222222"/>
-          <w:shd w:val="clear" w:color="auto" w:fill="FFFFFF"/>
-        </w:rPr>
-        <w:t>teste de Jasmine com Controllers e  Services</w:t>
+        <w:t xml:space="preserve">com o </w:t>
+      </w:r>
+      <w:r>
+        <w:rPr>
+          <w:rFonts w:cs="Arial"/>
+          <w:color w:val="222222"/>
+          <w:shd w:val="clear" w:color="auto" w:fill="FFFFFF"/>
+        </w:rPr>
+        <w:t>Jasmine</w:t>
+      </w:r>
+      <w:r>
+        <w:rPr>
+          <w:rFonts w:cs="Arial"/>
+          <w:color w:val="222222"/>
+          <w:shd w:val="clear" w:color="auto" w:fill="FFFFFF"/>
+        </w:rPr>
+        <w:t>(biblioteca de Desenvolvimento guiado por testes ou TDD)</w:t>
+      </w:r>
+      <w:r>
+        <w:rPr>
+          <w:rFonts w:cs="Arial"/>
+          <w:color w:val="222222"/>
+          <w:shd w:val="clear" w:color="auto" w:fill="FFFFFF"/>
+        </w:rPr>
+        <w:t xml:space="preserve"> com a interação com o Angularjs para fazer os teste com o </w:t>
+      </w:r>
+      <w:r>
+        <w:rPr>
+          <w:rFonts w:cs="Arial"/>
+          <w:color w:val="222222"/>
+          <w:shd w:val="clear" w:color="auto" w:fill="FFFFFF"/>
+        </w:rPr>
+        <w:t>Controllers</w:t>
+      </w:r>
+      <w:r>
+        <w:rPr>
+          <w:rFonts w:cs="Arial"/>
+          <w:color w:val="222222"/>
+          <w:shd w:val="clear" w:color="auto" w:fill="FFFFFF"/>
+        </w:rPr>
+        <w:t xml:space="preserve">(regra de </w:t>
+      </w:r>
+      <w:r>
+        <w:rPr>
+          <w:rFonts w:cs="Arial"/>
+          <w:color w:val="222222"/>
+          <w:shd w:val="clear" w:color="auto" w:fill="FFFFFF"/>
+        </w:rPr>
+        <w:t>negócio</w:t>
+      </w:r>
+      <w:r>
+        <w:rPr>
+          <w:rFonts w:cs="Arial"/>
+          <w:color w:val="222222"/>
+          <w:shd w:val="clear" w:color="auto" w:fill="FFFFFF"/>
+        </w:rPr>
+        <w:t>) e Services(são receitas que utilizam funções no cotidiano do framework</w:t>
+      </w:r>
+      <w:r>
+        <w:rPr>
+          <w:rFonts w:cs="Arial"/>
+          <w:color w:val="222222"/>
+          <w:shd w:val="clear" w:color="auto" w:fill="FFFFFF"/>
+        </w:rPr>
+        <w:t>)</w:t>
       </w:r>
       <w:r>
         <w:rPr>
@@ -2942,102 +3326,6 @@
           <w:color w:val="222222"/>
           <w:shd w:val="clear" w:color="auto" w:fill="FFFFFF"/>
         </w:rPr>
-        <w:t>” é um teste de automatizada</w:t>
-      </w:r>
-      <w:r>
-        <w:rPr>
-          <w:rFonts w:cs="Arial"/>
-          <w:color w:val="222222"/>
-          <w:shd w:val="clear" w:color="auto" w:fill="FFFFFF"/>
-        </w:rPr>
-        <w:t xml:space="preserve"> </w:t>
-      </w:r>
-      <w:r>
-        <w:rPr>
-          <w:rFonts w:cs="Arial"/>
-          <w:color w:val="222222"/>
-          <w:shd w:val="clear" w:color="auto" w:fill="FFFFFF"/>
-        </w:rPr>
-        <w:t xml:space="preserve">com o </w:t>
-      </w:r>
-      <w:r>
-        <w:rPr>
-          <w:rFonts w:cs="Arial"/>
-          <w:color w:val="222222"/>
-          <w:shd w:val="clear" w:color="auto" w:fill="FFFFFF"/>
-        </w:rPr>
-        <w:t>Jasmine</w:t>
-      </w:r>
-      <w:r>
-        <w:rPr>
-          <w:rFonts w:cs="Arial"/>
-          <w:color w:val="222222"/>
-          <w:shd w:val="clear" w:color="auto" w:fill="FFFFFF"/>
-        </w:rPr>
-        <w:t>(biblioteca de Desenvolvimento guiado por testes ou TDD)</w:t>
-      </w:r>
-      <w:r>
-        <w:rPr>
-          <w:rFonts w:cs="Arial"/>
-          <w:color w:val="222222"/>
-          <w:shd w:val="clear" w:color="auto" w:fill="FFFFFF"/>
-        </w:rPr>
-        <w:t xml:space="preserve"> com a interação com o Angularjs para fazer os teste com o </w:t>
-      </w:r>
-      <w:r>
-        <w:rPr>
-          <w:rFonts w:cs="Arial"/>
-          <w:color w:val="222222"/>
-          <w:shd w:val="clear" w:color="auto" w:fill="FFFFFF"/>
-        </w:rPr>
-        <w:t>Controllers</w:t>
-      </w:r>
-      <w:r>
-        <w:rPr>
-          <w:rFonts w:cs="Arial"/>
-          <w:color w:val="222222"/>
-          <w:shd w:val="clear" w:color="auto" w:fill="FFFFFF"/>
-        </w:rPr>
-        <w:t xml:space="preserve">(regra de </w:t>
-      </w:r>
-      <w:r>
-        <w:rPr>
-          <w:rFonts w:cs="Arial"/>
-          <w:color w:val="222222"/>
-          <w:shd w:val="clear" w:color="auto" w:fill="FFFFFF"/>
-        </w:rPr>
-        <w:t>negócio</w:t>
-      </w:r>
-      <w:r>
-        <w:rPr>
-          <w:rFonts w:cs="Arial"/>
-          <w:color w:val="222222"/>
-          <w:shd w:val="clear" w:color="auto" w:fill="FFFFFF"/>
-        </w:rPr>
-        <w:t>) e Services(são receitas que utilizam funções no cotidiano do framework</w:t>
-      </w:r>
-      <w:r>
-        <w:rPr>
-          <w:rFonts w:cs="Arial"/>
-          <w:color w:val="222222"/>
-          <w:shd w:val="clear" w:color="auto" w:fill="FFFFFF"/>
-        </w:rPr>
-        <w:t>)</w:t>
-      </w:r>
-      <w:r>
-        <w:rPr>
-          <w:rFonts w:cs="Arial"/>
-          <w:color w:val="222222"/>
-          <w:shd w:val="clear" w:color="auto" w:fill="FFFFFF"/>
-        </w:rPr>
-        <w:t xml:space="preserve"> </w:t>
-      </w:r>
-      <w:r>
-        <w:rPr>
-          <w:rFonts w:cs="Arial"/>
-          <w:color w:val="222222"/>
-          <w:shd w:val="clear" w:color="auto" w:fill="FFFFFF"/>
-        </w:rPr>
         <w:t xml:space="preserve">e ultimo </w:t>
       </w:r>
       <w:r>
@@ -3046,7 +3334,23 @@
           <w:color w:val="222222"/>
           <w:shd w:val="clear" w:color="auto" w:fill="FFFFFF"/>
         </w:rPr>
-        <w:t>o “Done” quando a tarefa do kanb</w:t>
+        <w:t>o “</w:t>
+      </w:r>
+      <w:r>
+        <w:rPr>
+          <w:rFonts w:cs="Arial"/>
+          <w:color w:val="222222"/>
+          <w:shd w:val="clear" w:color="auto" w:fill="FFFFFF"/>
+        </w:rPr>
+        <w:t>completo</w:t>
+      </w:r>
+      <w:r>
+        <w:rPr>
+          <w:rFonts w:cs="Arial"/>
+          <w:color w:val="222222"/>
+          <w:shd w:val="clear" w:color="auto" w:fill="FFFFFF"/>
+        </w:rPr>
+        <w:t>” quando a tarefa do kanb</w:t>
       </w:r>
       <w:r>
         <w:rPr>
@@ -3064,18 +3368,14 @@
         </w:rPr>
         <w:t>n esteve pronta</w:t>
       </w:r>
-      <w:bookmarkStart w:id="0" w:name="_GoBack"/>
-      <w:bookmarkEnd w:id="0"/>
-    </w:p>
-    <w:p>
-      <w:pPr>
-        <w:jc w:val="both"/>
-        <w:rPr>
-          <w:rFonts w:cs="Arial"/>
-          <w:color w:val="222222"/>
-          <w:shd w:val="clear" w:color="auto" w:fill="FFFFFF"/>
-        </w:rPr>
-      </w:pPr>
+      <w:r>
+        <w:rPr>
+          <w:rFonts w:cs="Arial"/>
+          <w:color w:val="222222"/>
+          <w:shd w:val="clear" w:color="auto" w:fill="FFFFFF"/>
+        </w:rPr>
+        <w:t>.</w:t>
+      </w:r>
     </w:p>
     <w:sectPr>
       <w:footerReference w:type="default" r:id="rId8"/>

</xml_diff>